<commit_message>
Fixed loading last mission from FDR MALD/JASSM now show as MALD/MALDJ and 158A and 158B JDAM 	Streamline Direct Targets now show properly 	DS-Stat if D127 found and TGP mode static 	DS-Cont [ON/OFF] if D127 found and TGP mode continuous, On/Off if streaming at release 	DS-Pred [ON/OFF] if D127 found and TGP mode predictive (Need to test), On/Off if streaming at release 	GBU-54 should show properly now 	Fixed In Range and Unachievable LARs for JDAM 	Laser Code shown next to Location Station Coloring for ZONE, RANGE, UNACHIEV Bullseye data and callsign will now save to a defaults file JMPS GPS File created using Mission Event Data for playback (NMEA format) Added a Callsign text box for file saving and also displays on card Formatted Excel sheet to print properly now, small margins and fit all columns
</commit_message>
<xml_diff>
--- a/BIDDS Debrief Card Guide.docx
+++ b/BIDDS Debrief Card Guide.docx
@@ -4,6 +4,7 @@
   <w:body>
     <w:p>
       <w:pPr>
+        <w:jc w:val="center"/>
         <w:rPr>
           <w:b/>
           <w:bCs/>
@@ -27,7 +28,248 @@
           <w:sz w:val="32"/>
           <w:szCs w:val="32"/>
         </w:rPr>
-        <w:t xml:space="preserve"> v0.1</w:t>
+        <w:t xml:space="preserve"> v0.</w:t>
+      </w:r>
+      <w:r>
+        <w:rPr>
+          <w:b/>
+          <w:bCs/>
+          <w:sz w:val="32"/>
+          <w:szCs w:val="32"/>
+        </w:rPr>
+        <w:t>2</w:t>
+      </w:r>
+    </w:p>
+    <w:p>
+      <w:pPr>
+        <w:spacing w:after="0"/>
+      </w:pPr>
+      <w:r>
+        <w:t>Changelog 0.2</w:t>
+      </w:r>
+    </w:p>
+    <w:p>
+      <w:pPr>
+        <w:pStyle w:val="ListParagraph"/>
+        <w:numPr>
+          <w:ilvl w:val="0"/>
+          <w:numId w:val="2"/>
+        </w:numPr>
+        <w:spacing w:after="0"/>
+      </w:pPr>
+      <w:r>
+        <w:t>Fixed loading last mission from FDR</w:t>
+      </w:r>
+    </w:p>
+    <w:p>
+      <w:pPr>
+        <w:pStyle w:val="ListParagraph"/>
+        <w:numPr>
+          <w:ilvl w:val="0"/>
+          <w:numId w:val="2"/>
+        </w:numPr>
+        <w:spacing w:after="0"/>
+      </w:pPr>
+      <w:r>
+        <w:t>MALD/JASSM now show as MALD/MALDJ and 158A and 158B</w:t>
+      </w:r>
+    </w:p>
+    <w:p>
+      <w:pPr>
+        <w:pStyle w:val="ListParagraph"/>
+        <w:numPr>
+          <w:ilvl w:val="0"/>
+          <w:numId w:val="2"/>
+        </w:numPr>
+        <w:spacing w:after="0"/>
+      </w:pPr>
+      <w:r>
+        <w:t>JDAM</w:t>
+      </w:r>
+    </w:p>
+    <w:p>
+      <w:pPr>
+        <w:pStyle w:val="ListParagraph"/>
+        <w:numPr>
+          <w:ilvl w:val="1"/>
+          <w:numId w:val="2"/>
+        </w:numPr>
+        <w:spacing w:after="0"/>
+      </w:pPr>
+      <w:r>
+        <w:t>Streamline Direct Targets now show properly</w:t>
+      </w:r>
+    </w:p>
+    <w:p>
+      <w:pPr>
+        <w:pStyle w:val="ListParagraph"/>
+        <w:numPr>
+          <w:ilvl w:val="1"/>
+          <w:numId w:val="2"/>
+        </w:numPr>
+        <w:spacing w:after="0"/>
+      </w:pPr>
+      <w:r>
+        <w:t>DS-Stat if D127 found and TGP mode static</w:t>
+      </w:r>
+    </w:p>
+    <w:p>
+      <w:pPr>
+        <w:pStyle w:val="ListParagraph"/>
+        <w:numPr>
+          <w:ilvl w:val="1"/>
+          <w:numId w:val="2"/>
+        </w:numPr>
+        <w:spacing w:after="0"/>
+      </w:pPr>
+      <w:r>
+        <w:t>DS-</w:t>
+      </w:r>
+      <w:proofErr w:type="spellStart"/>
+      <w:r>
+        <w:t>Cont</w:t>
+      </w:r>
+      <w:proofErr w:type="spellEnd"/>
+      <w:r>
+        <w:t xml:space="preserve"> [ON/OFF] if D127 found and TGP mode continuous, On/Off if streaming at release</w:t>
+      </w:r>
+    </w:p>
+    <w:p>
+      <w:pPr>
+        <w:pStyle w:val="ListParagraph"/>
+        <w:numPr>
+          <w:ilvl w:val="1"/>
+          <w:numId w:val="2"/>
+        </w:numPr>
+        <w:spacing w:after="0"/>
+      </w:pPr>
+      <w:r>
+        <w:t>DS-</w:t>
+      </w:r>
+      <w:proofErr w:type="spellStart"/>
+      <w:r>
+        <w:t>Pred</w:t>
+      </w:r>
+      <w:proofErr w:type="spellEnd"/>
+      <w:r>
+        <w:t xml:space="preserve"> [ON/OFF] if D127 found and TGP mode predictive (Need to test), On/Off if streaming at release</w:t>
+      </w:r>
+    </w:p>
+    <w:p>
+      <w:pPr>
+        <w:pStyle w:val="ListParagraph"/>
+        <w:numPr>
+          <w:ilvl w:val="1"/>
+          <w:numId w:val="2"/>
+        </w:numPr>
+        <w:spacing w:after="0"/>
+      </w:pPr>
+      <w:r>
+        <w:t>GBU-54 should show properly now</w:t>
+      </w:r>
+    </w:p>
+    <w:p>
+      <w:pPr>
+        <w:pStyle w:val="ListParagraph"/>
+        <w:numPr>
+          <w:ilvl w:val="1"/>
+          <w:numId w:val="2"/>
+        </w:numPr>
+        <w:spacing w:after="0"/>
+      </w:pPr>
+      <w:r>
+        <w:t xml:space="preserve">Fixed </w:t>
+      </w:r>
+      <w:proofErr w:type="gramStart"/>
+      <w:r>
+        <w:t>In</w:t>
+      </w:r>
+      <w:proofErr w:type="gramEnd"/>
+      <w:r>
+        <w:t xml:space="preserve"> Range and Unachievable LARs for JDAM</w:t>
+      </w:r>
+    </w:p>
+    <w:p>
+      <w:pPr>
+        <w:pStyle w:val="ListParagraph"/>
+        <w:numPr>
+          <w:ilvl w:val="1"/>
+          <w:numId w:val="2"/>
+        </w:numPr>
+        <w:spacing w:after="0"/>
+      </w:pPr>
+      <w:r>
+        <w:t>Laser Code shown next to Location Station</w:t>
+      </w:r>
+    </w:p>
+    <w:p>
+      <w:pPr>
+        <w:pStyle w:val="ListParagraph"/>
+        <w:numPr>
+          <w:ilvl w:val="0"/>
+          <w:numId w:val="2"/>
+        </w:numPr>
+        <w:spacing w:after="0"/>
+      </w:pPr>
+      <w:r>
+        <w:t>Coloring for ZONE, RANGE, UNACHIEV</w:t>
+      </w:r>
+    </w:p>
+    <w:p>
+      <w:pPr>
+        <w:pStyle w:val="ListParagraph"/>
+        <w:numPr>
+          <w:ilvl w:val="0"/>
+          <w:numId w:val="2"/>
+        </w:numPr>
+        <w:spacing w:after="0"/>
+      </w:pPr>
+      <w:r>
+        <w:t>Bullseye data and callsign will now save to a defaults file</w:t>
+      </w:r>
+    </w:p>
+    <w:p>
+      <w:pPr>
+        <w:pStyle w:val="ListParagraph"/>
+        <w:numPr>
+          <w:ilvl w:val="0"/>
+          <w:numId w:val="2"/>
+        </w:numPr>
+        <w:spacing w:after="0"/>
+      </w:pPr>
+      <w:r>
+        <w:t>JMPS GPS File created using Mission Event Data for playback (NMEA format)</w:t>
+      </w:r>
+    </w:p>
+    <w:p>
+      <w:pPr>
+        <w:pStyle w:val="ListParagraph"/>
+        <w:numPr>
+          <w:ilvl w:val="0"/>
+          <w:numId w:val="2"/>
+        </w:numPr>
+        <w:spacing w:after="0"/>
+      </w:pPr>
+      <w:r>
+        <w:t>Added a Callsign text box for file saving and also displays on card</w:t>
+      </w:r>
+    </w:p>
+    <w:p>
+      <w:pPr>
+        <w:pStyle w:val="ListParagraph"/>
+        <w:numPr>
+          <w:ilvl w:val="0"/>
+          <w:numId w:val="2"/>
+        </w:numPr>
+        <w:spacing w:after="0"/>
+      </w:pPr>
+      <w:r>
+        <w:t>Formatted Excel sheet to print properly now, small margins and fit all columns</w:t>
+      </w:r>
+    </w:p>
+    <w:p>
+      <w:r>
+        <w:br w:type="page"/>
       </w:r>
     </w:p>
     <w:p/>
@@ -308,18 +550,18 @@
           <w:noProof/>
         </w:rPr>
         <w:drawing>
-          <wp:anchor distT="0" distB="0" distL="114300" distR="114300" simplePos="0" relativeHeight="251660288" behindDoc="0" locked="0" layoutInCell="1" allowOverlap="1" wp14:anchorId="00E325C3" wp14:editId="67FA35EB">
+          <wp:anchor distT="0" distB="0" distL="114300" distR="114300" simplePos="0" relativeHeight="251665408" behindDoc="0" locked="0" layoutInCell="1" allowOverlap="1" wp14:anchorId="4D2B5E74" wp14:editId="07BE3DE8">
             <wp:simplePos x="0" y="0"/>
             <wp:positionH relativeFrom="margin">
-              <wp:posOffset>835025</wp:posOffset>
+              <wp:align>center</wp:align>
             </wp:positionH>
             <wp:positionV relativeFrom="paragraph">
-              <wp:posOffset>45720</wp:posOffset>
+              <wp:posOffset>11430</wp:posOffset>
             </wp:positionV>
-            <wp:extent cx="3930015" cy="1990725"/>
-            <wp:effectExtent l="0" t="0" r="0" b="9525"/>
+            <wp:extent cx="4657725" cy="2341880"/>
+            <wp:effectExtent l="0" t="0" r="9525" b="1270"/>
             <wp:wrapSquare wrapText="bothSides"/>
-            <wp:docPr id="3" name="Picture 3"/>
+            <wp:docPr id="7" name="Picture 7"/>
             <wp:cNvGraphicFramePr>
               <a:graphicFrameLocks xmlns:a="http://schemas.openxmlformats.org/drawingml/2006/main" noChangeAspect="1"/>
             </wp:cNvGraphicFramePr>
@@ -345,7 +587,7 @@
                   <pic:spPr>
                     <a:xfrm>
                       <a:off x="0" y="0"/>
-                      <a:ext cx="3930015" cy="1990725"/>
+                      <a:ext cx="4657725" cy="2341880"/>
                     </a:xfrm>
                     <a:prstGeom prst="rect">
                       <a:avLst/>
@@ -396,8 +638,13 @@
         </w:numPr>
       </w:pPr>
       <w:r>
-        <w:t>Format H DD MM.MMMM</w:t>
-      </w:r>
+        <w:t xml:space="preserve">Format H DD </w:t>
+      </w:r>
+      <w:proofErr w:type="gramStart"/>
+      <w:r>
+        <w:t>MM.MMMM</w:t>
+      </w:r>
+      <w:proofErr w:type="gramEnd"/>
     </w:p>
     <w:p>
       <w:pPr>
@@ -506,6 +753,11 @@
     <w:p>
       <w:pPr>
         <w:pStyle w:val="ListParagraph"/>
+      </w:pPr>
+    </w:p>
+    <w:p>
+      <w:pPr>
+        <w:pStyle w:val="ListParagraph"/>
         <w:numPr>
           <w:ilvl w:val="0"/>
           <w:numId w:val="1"/>
@@ -531,7 +783,7 @@
         <mc:AlternateContent>
           <mc:Choice Requires="wps">
             <w:drawing>
-              <wp:anchor distT="0" distB="0" distL="114300" distR="114300" simplePos="0" relativeHeight="251664384" behindDoc="0" locked="0" layoutInCell="1" allowOverlap="1" wp14:anchorId="49CEB297" wp14:editId="4988816D">
+              <wp:anchor distT="0" distB="0" distL="114300" distR="114300" simplePos="0" relativeHeight="251664384" behindDoc="0" locked="0" layoutInCell="1" allowOverlap="1" wp14:anchorId="49CEB297" wp14:editId="62180CAF">
                 <wp:simplePos x="0" y="0"/>
                 <wp:positionH relativeFrom="margin">
                   <wp:align>right</wp:align>
@@ -599,7 +851,7 @@
           </mc:Choice>
           <mc:Fallback>
             <w:pict>
-              <v:rect w14:anchorId="0DDD24B2" id="Rectangle 6" o:spid="_x0000_s1026" style="position:absolute;margin-left:19.3pt;margin-top:34.25pt;width:70.5pt;height:105pt;z-index:251664384;visibility:visible;mso-wrap-style:square;mso-width-percent:0;mso-height-percent:0;mso-wrap-distance-left:9pt;mso-wrap-distance-top:0;mso-wrap-distance-right:9pt;mso-wrap-distance-bottom:0;mso-position-horizontal:right;mso-position-horizontal-relative:margin;mso-position-vertical:absolute;mso-position-vertical-relative:text;mso-width-percent:0;mso-height-percent:0;mso-width-relative:margin;mso-height-relative:margin;v-text-anchor:middle" o:gfxdata="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" filled="f" strokecolor="red" strokeweight="3pt">
+              <v:rect w14:anchorId="026AEE0E" id="Rectangle 6" o:spid="_x0000_s1026" style="position:absolute;margin-left:19.3pt;margin-top:34.25pt;width:70.5pt;height:105pt;z-index:251664384;visibility:visible;mso-wrap-style:square;mso-width-percent:0;mso-height-percent:0;mso-wrap-distance-left:9pt;mso-wrap-distance-top:0;mso-wrap-distance-right:9pt;mso-wrap-distance-bottom:0;mso-position-horizontal:right;mso-position-horizontal-relative:margin;mso-position-vertical:absolute;mso-position-vertical-relative:text;mso-width-percent:0;mso-height-percent:0;mso-width-relative:margin;mso-height-relative:margin;v-text-anchor:middle" o:gfxdata="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" filled="f" strokecolor="red" strokeweight="3pt">
                 <w10:wrap anchorx="margin"/>
               </v:rect>
             </w:pict>
@@ -713,41 +965,108 @@
       <w:pPr>
         <w:pStyle w:val="ListParagraph"/>
         <w:numPr>
+          <w:ilvl w:val="2"/>
+          <w:numId w:val="1"/>
+        </w:numPr>
+      </w:pPr>
+      <w:r>
+        <w:t>Weapon Tabs</w:t>
+      </w:r>
+    </w:p>
+    <w:p>
+      <w:pPr>
+        <w:pStyle w:val="ListParagraph"/>
+        <w:numPr>
           <w:ilvl w:val="3"/>
           <w:numId w:val="1"/>
         </w:numPr>
       </w:pPr>
       <w:r>
-        <w:t>JMPS GPS File is WIP</w:t>
-      </w:r>
-    </w:p>
-    <w:p>
-      <w:pPr>
-        <w:pStyle w:val="ListParagraph"/>
-        <w:numPr>
-          <w:ilvl w:val="2"/>
-          <w:numId w:val="1"/>
-        </w:numPr>
-      </w:pPr>
-      <w:r>
-        <w:t>Weapon Tabs</w:t>
-      </w:r>
-    </w:p>
-    <w:p>
-      <w:pPr>
-        <w:pStyle w:val="ListParagraph"/>
-        <w:numPr>
-          <w:ilvl w:val="3"/>
-          <w:numId w:val="1"/>
-        </w:numPr>
-      </w:pPr>
-      <w:r>
         <w:t>Show release events and all data from FDR File</w:t>
       </w:r>
     </w:p>
-    <w:p/>
+    <w:p>
+      <w:pPr>
+        <w:pStyle w:val="ListParagraph"/>
+        <w:numPr>
+          <w:ilvl w:val="0"/>
+          <w:numId w:val="1"/>
+        </w:numPr>
+      </w:pPr>
+      <w:r>
+        <w:t>GPS File</w:t>
+      </w:r>
+    </w:p>
+    <w:p>
+      <w:pPr>
+        <w:pStyle w:val="ListParagraph"/>
+        <w:numPr>
+          <w:ilvl w:val="1"/>
+          <w:numId w:val="1"/>
+        </w:numPr>
+      </w:pPr>
+      <w:r>
+        <w:t>JMPS compatible GPS file is output to the output folder</w:t>
+      </w:r>
+    </w:p>
+    <w:p>
+      <w:r>
+        <w:rPr>
+          <w:noProof/>
+        </w:rPr>
+        <w:drawing>
+          <wp:anchor distT="0" distB="0" distL="114300" distR="114300" simplePos="0" relativeHeight="251667456" behindDoc="0" locked="0" layoutInCell="1" allowOverlap="1" wp14:anchorId="50B25CB7" wp14:editId="6D7A8835">
+            <wp:simplePos x="0" y="0"/>
+            <wp:positionH relativeFrom="margin">
+              <wp:align>center</wp:align>
+            </wp:positionH>
+            <wp:positionV relativeFrom="paragraph">
+              <wp:posOffset>149225</wp:posOffset>
+            </wp:positionV>
+            <wp:extent cx="3990975" cy="2938145"/>
+            <wp:effectExtent l="0" t="0" r="9525" b="0"/>
+            <wp:wrapSquare wrapText="bothSides"/>
+            <wp:docPr id="3" name="Picture 3"/>
+            <wp:cNvGraphicFramePr>
+              <a:graphicFrameLocks xmlns:a="http://schemas.openxmlformats.org/drawingml/2006/main" noChangeAspect="1"/>
+            </wp:cNvGraphicFramePr>
+            <a:graphic xmlns:a="http://schemas.openxmlformats.org/drawingml/2006/main">
+              <a:graphicData uri="http://schemas.openxmlformats.org/drawingml/2006/picture">
+                <pic:pic xmlns:pic="http://schemas.openxmlformats.org/drawingml/2006/picture">
+                  <pic:nvPicPr>
+                    <pic:cNvPr id="1" name=""/>
+                    <pic:cNvPicPr/>
+                  </pic:nvPicPr>
+                  <pic:blipFill>
+                    <a:blip r:embed="rId11"/>
+                    <a:stretch>
+                      <a:fillRect/>
+                    </a:stretch>
+                  </pic:blipFill>
+                  <pic:spPr>
+                    <a:xfrm>
+                      <a:off x="0" y="0"/>
+                      <a:ext cx="3990975" cy="2938145"/>
+                    </a:xfrm>
+                    <a:prstGeom prst="rect">
+                      <a:avLst/>
+                    </a:prstGeom>
+                  </pic:spPr>
+                </pic:pic>
+              </a:graphicData>
+            </a:graphic>
+            <wp14:sizeRelH relativeFrom="margin">
+              <wp14:pctWidth>0</wp14:pctWidth>
+            </wp14:sizeRelH>
+            <wp14:sizeRelV relativeFrom="margin">
+              <wp14:pctHeight>0</wp14:pctHeight>
+            </wp14:sizeRelV>
+          </wp:anchor>
+        </w:drawing>
+      </w:r>
+    </w:p>
     <w:sectPr>
-      <w:headerReference w:type="default" r:id="rId11"/>
+      <w:headerReference w:type="default" r:id="rId12"/>
       <w:pgSz w:w="12240" w:h="15840"/>
       <w:pgMar w:top="1440" w:right="1440" w:bottom="1440" w:left="1440" w:header="720" w:footer="720" w:gutter="0"/>
       <w:cols w:space="720"/>
@@ -815,6 +1134,15 @@
       <w:jc w:val="right"/>
     </w:pPr>
     <w:r>
+      <w:t>5/14/2020</w:t>
+    </w:r>
+    <w:r>
+      <w:ptab w:relativeTo="margin" w:alignment="center" w:leader="none"/>
+    </w:r>
+    <w:r>
+      <w:ptab w:relativeTo="margin" w:alignment="right" w:leader="none"/>
+    </w:r>
+    <w:r>
       <w:t>Lobo</w:t>
     </w:r>
   </w:p>
@@ -824,6 +1152,119 @@
 <file path=word/numbering.xml><?xml version="1.0" encoding="utf-8"?>
 <w:numbering xmlns:wpc="http://schemas.microsoft.com/office/word/2010/wordprocessingCanvas" xmlns:cx="http://schemas.microsoft.com/office/drawing/2014/chartex" xmlns:cx1="http://schemas.microsoft.com/office/drawing/2015/9/8/chartex" xmlns:cx2="http://schemas.microsoft.com/office/drawing/2015/10/21/chartex" xmlns:cx3="http://schemas.microsoft.com/office/drawing/2016/5/9/chartex" xmlns:cx4="http://schemas.microsoft.com/office/drawing/2016/5/10/chartex" xmlns:cx5="http://schemas.microsoft.com/office/drawing/2016/5/11/chartex" xmlns:cx6="http://schemas.microsoft.com/office/drawing/2016/5/12/chartex" xmlns:cx7="http://schemas.microsoft.com/office/drawing/2016/5/13/chartex" xmlns:cx8="http://schemas.microsoft.com/office/drawing/2016/5/14/chartex" xmlns:mc="http://schemas.openxmlformats.org/markup-compatibility/2006" xmlns:aink="http://schemas.microsoft.com/office/drawing/2016/ink" xmlns:am3d="http://schemas.microsoft.com/office/drawing/2017/model3d" xmlns:o="urn:schemas-microsoft-com:office:office" xmlns:r="http://schemas.openxmlformats.org/officeDocument/2006/relationships" xmlns:m="http://schemas.openxmlformats.org/officeDocument/2006/math" xmlns:v="urn:schemas-microsoft-com:vml" xmlns:wp14="http://schemas.microsoft.com/office/word/2010/wordprocessingDrawing" xmlns:wp="http://schemas.openxmlformats.org/drawingml/2006/wordprocessingDrawing" xmlns:w10="urn:schemas-microsoft-com:office:word" xmlns:w="http://schemas.openxmlformats.org/wordprocessingml/2006/main" xmlns:w14="http://schemas.microsoft.com/office/word/2010/wordml" xmlns:w15="http://schemas.microsoft.com/office/word/2012/wordml" xmlns:w16cex="http://schemas.microsoft.com/office/word/2018/wordml/cex" xmlns:w16cid="http://schemas.microsoft.com/office/word/2016/wordml/cid" xmlns:w16="http://schemas.microsoft.com/office/word/2018/wordml" xmlns:w16se="http://schemas.microsoft.com/office/word/2015/wordml/symex" xmlns:wpg="http://schemas.microsoft.com/office/word/2010/wordprocessingGroup" xmlns:wpi="http://schemas.microsoft.com/office/word/2010/wordprocessingInk" xmlns:wne="http://schemas.microsoft.com/office/word/2006/wordml" xmlns:wps="http://schemas.microsoft.com/office/word/2010/wordprocessingShape" mc:Ignorable="w14 w15 w16se w16cid w16 w16cex wp14">
   <w:abstractNum w:abstractNumId="0" w15:restartNumberingAfterBreak="0">
+    <w:nsid w:val="1FF41BEC"/>
+    <w:multiLevelType w:val="hybridMultilevel"/>
+    <w:tmpl w:val="DD664998"/>
+    <w:lvl w:ilvl="0" w:tplc="04090001">
+      <w:start w:val="1"/>
+      <w:numFmt w:val="bullet"/>
+      <w:lvlText w:val=""/>
+      <w:lvlJc w:val="left"/>
+      <w:pPr>
+        <w:ind w:left="720" w:hanging="360"/>
+      </w:pPr>
+      <w:rPr>
+        <w:rFonts w:ascii="Symbol" w:hAnsi="Symbol" w:hint="default"/>
+      </w:rPr>
+    </w:lvl>
+    <w:lvl w:ilvl="1" w:tplc="04090003">
+      <w:start w:val="1"/>
+      <w:numFmt w:val="bullet"/>
+      <w:lvlText w:val="o"/>
+      <w:lvlJc w:val="left"/>
+      <w:pPr>
+        <w:ind w:left="1440" w:hanging="360"/>
+      </w:pPr>
+      <w:rPr>
+        <w:rFonts w:ascii="Courier New" w:hAnsi="Courier New" w:cs="Courier New" w:hint="default"/>
+      </w:rPr>
+    </w:lvl>
+    <w:lvl w:ilvl="2" w:tplc="04090005" w:tentative="1">
+      <w:start w:val="1"/>
+      <w:numFmt w:val="bullet"/>
+      <w:lvlText w:val=""/>
+      <w:lvlJc w:val="left"/>
+      <w:pPr>
+        <w:ind w:left="2160" w:hanging="360"/>
+      </w:pPr>
+      <w:rPr>
+        <w:rFonts w:ascii="Wingdings" w:hAnsi="Wingdings" w:hint="default"/>
+      </w:rPr>
+    </w:lvl>
+    <w:lvl w:ilvl="3" w:tplc="04090001" w:tentative="1">
+      <w:start w:val="1"/>
+      <w:numFmt w:val="bullet"/>
+      <w:lvlText w:val=""/>
+      <w:lvlJc w:val="left"/>
+      <w:pPr>
+        <w:ind w:left="2880" w:hanging="360"/>
+      </w:pPr>
+      <w:rPr>
+        <w:rFonts w:ascii="Symbol" w:hAnsi="Symbol" w:hint="default"/>
+      </w:rPr>
+    </w:lvl>
+    <w:lvl w:ilvl="4" w:tplc="04090003" w:tentative="1">
+      <w:start w:val="1"/>
+      <w:numFmt w:val="bullet"/>
+      <w:lvlText w:val="o"/>
+      <w:lvlJc w:val="left"/>
+      <w:pPr>
+        <w:ind w:left="3600" w:hanging="360"/>
+      </w:pPr>
+      <w:rPr>
+        <w:rFonts w:ascii="Courier New" w:hAnsi="Courier New" w:cs="Courier New" w:hint="default"/>
+      </w:rPr>
+    </w:lvl>
+    <w:lvl w:ilvl="5" w:tplc="04090005" w:tentative="1">
+      <w:start w:val="1"/>
+      <w:numFmt w:val="bullet"/>
+      <w:lvlText w:val=""/>
+      <w:lvlJc w:val="left"/>
+      <w:pPr>
+        <w:ind w:left="4320" w:hanging="360"/>
+      </w:pPr>
+      <w:rPr>
+        <w:rFonts w:ascii="Wingdings" w:hAnsi="Wingdings" w:hint="default"/>
+      </w:rPr>
+    </w:lvl>
+    <w:lvl w:ilvl="6" w:tplc="04090001" w:tentative="1">
+      <w:start w:val="1"/>
+      <w:numFmt w:val="bullet"/>
+      <w:lvlText w:val=""/>
+      <w:lvlJc w:val="left"/>
+      <w:pPr>
+        <w:ind w:left="5040" w:hanging="360"/>
+      </w:pPr>
+      <w:rPr>
+        <w:rFonts w:ascii="Symbol" w:hAnsi="Symbol" w:hint="default"/>
+      </w:rPr>
+    </w:lvl>
+    <w:lvl w:ilvl="7" w:tplc="04090003" w:tentative="1">
+      <w:start w:val="1"/>
+      <w:numFmt w:val="bullet"/>
+      <w:lvlText w:val="o"/>
+      <w:lvlJc w:val="left"/>
+      <w:pPr>
+        <w:ind w:left="5760" w:hanging="360"/>
+      </w:pPr>
+      <w:rPr>
+        <w:rFonts w:ascii="Courier New" w:hAnsi="Courier New" w:cs="Courier New" w:hint="default"/>
+      </w:rPr>
+    </w:lvl>
+    <w:lvl w:ilvl="8" w:tplc="04090005" w:tentative="1">
+      <w:start w:val="1"/>
+      <w:numFmt w:val="bullet"/>
+      <w:lvlText w:val=""/>
+      <w:lvlJc w:val="left"/>
+      <w:pPr>
+        <w:ind w:left="6480" w:hanging="360"/>
+      </w:pPr>
+      <w:rPr>
+        <w:rFonts w:ascii="Wingdings" w:hAnsi="Wingdings" w:hint="default"/>
+      </w:rPr>
+    </w:lvl>
+  </w:abstractNum>
+  <w:abstractNum w:abstractNumId="1" w15:restartNumberingAfterBreak="0">
     <w:nsid w:val="40147424"/>
     <w:multiLevelType w:val="hybridMultilevel"/>
     <w:tmpl w:val="C01800E6"/>
@@ -910,6 +1351,9 @@
     </w:lvl>
   </w:abstractNum>
   <w:num w:numId="1">
+    <w:abstractNumId w:val="1"/>
+  </w:num>
+  <w:num w:numId="2">
     <w:abstractNumId w:val="0"/>
   </w:num>
 </w:numbering>

</xml_diff>

<commit_message>
Added TOF/TOT for Standoff
</commit_message>
<xml_diff>
--- a/BIDDS Debrief Card Guide.docx
+++ b/BIDDS Debrief Card Guide.docx
@@ -37,15 +37,293 @@
           <w:sz w:val="32"/>
           <w:szCs w:val="32"/>
         </w:rPr>
-        <w:t>2</w:t>
-      </w:r>
-    </w:p>
-    <w:p>
-      <w:pPr>
-        <w:spacing w:after="0"/>
-      </w:pPr>
-      <w:r>
-        <w:t>Changelog 0.2</w:t>
+        <w:t>4</w:t>
+      </w:r>
+    </w:p>
+    <w:p>
+      <w:pPr>
+        <w:spacing w:after="0"/>
+      </w:pPr>
+      <w:r>
+        <w:t>Changelog 0.4</w:t>
+      </w:r>
+    </w:p>
+    <w:p>
+      <w:pPr>
+        <w:pStyle w:val="ListParagraph"/>
+        <w:numPr>
+          <w:ilvl w:val="0"/>
+          <w:numId w:val="3"/>
+        </w:numPr>
+        <w:spacing w:after="0"/>
+      </w:pPr>
+      <w:r>
+        <w:t>Fixed Gravity Buffers</w:t>
+      </w:r>
+    </w:p>
+    <w:p>
+      <w:pPr>
+        <w:pStyle w:val="ListParagraph"/>
+        <w:numPr>
+          <w:ilvl w:val="0"/>
+          <w:numId w:val="3"/>
+        </w:numPr>
+        <w:spacing w:after="0"/>
+      </w:pPr>
+      <w:r>
+        <w:t>Fixed GWD FCI showing</w:t>
+      </w:r>
+    </w:p>
+    <w:p>
+      <w:pPr>
+        <w:pStyle w:val="ListParagraph"/>
+        <w:numPr>
+          <w:ilvl w:val="0"/>
+          <w:numId w:val="3"/>
+        </w:numPr>
+        <w:spacing w:after="0"/>
+      </w:pPr>
+      <w:r>
+        <w:t xml:space="preserve">Fixed </w:t>
+      </w:r>
+      <w:proofErr w:type="spellStart"/>
+      <w:r>
+        <w:t>Wpn</w:t>
+      </w:r>
+      <w:proofErr w:type="spellEnd"/>
+      <w:r>
+        <w:t xml:space="preserve"> Names not showing if Store Description not in record</w:t>
+      </w:r>
+    </w:p>
+    <w:p>
+      <w:pPr>
+        <w:pStyle w:val="ListParagraph"/>
+        <w:numPr>
+          <w:ilvl w:val="1"/>
+          <w:numId w:val="3"/>
+        </w:numPr>
+        <w:spacing w:after="0"/>
+      </w:pPr>
+      <w:r>
+        <w:t>Added WPN Code lookup and wpncodes.csv to manually edit (JDAM and Gravity added)</w:t>
+      </w:r>
+    </w:p>
+    <w:p>
+      <w:pPr>
+        <w:pStyle w:val="ListParagraph"/>
+        <w:numPr>
+          <w:ilvl w:val="1"/>
+          <w:numId w:val="3"/>
+        </w:numPr>
+        <w:spacing w:after="0"/>
+      </w:pPr>
+      <w:r>
+        <w:t>JDAM records were missing [TGP Mode] and [Store Description], not sure why?</w:t>
+      </w:r>
+    </w:p>
+    <w:p>
+      <w:pPr>
+        <w:pStyle w:val="ListParagraph"/>
+        <w:numPr>
+          <w:ilvl w:val="0"/>
+          <w:numId w:val="3"/>
+        </w:numPr>
+        <w:spacing w:after="0"/>
+      </w:pPr>
+      <w:r>
+        <w:t>Reenabled Console window to help with troubleshooting</w:t>
+      </w:r>
+    </w:p>
+    <w:p>
+      <w:pPr>
+        <w:pStyle w:val="ListParagraph"/>
+        <w:spacing w:after="0"/>
+      </w:pPr>
+    </w:p>
+    <w:p>
+      <w:pPr>
+        <w:pStyle w:val="ListParagraph"/>
+        <w:numPr>
+          <w:ilvl w:val="0"/>
+          <w:numId w:val="3"/>
+        </w:numPr>
+        <w:spacing w:after="0"/>
+      </w:pPr>
+      <w:r>
+        <w:t>Troubleshooting</w:t>
+      </w:r>
+    </w:p>
+    <w:p>
+      <w:pPr>
+        <w:pStyle w:val="ListParagraph"/>
+        <w:numPr>
+          <w:ilvl w:val="1"/>
+          <w:numId w:val="3"/>
+        </w:numPr>
+        <w:spacing w:after="0"/>
+      </w:pPr>
+      <w:r>
+        <w:t>0-80%</w:t>
+      </w:r>
+    </w:p>
+    <w:p>
+      <w:pPr>
+        <w:pStyle w:val="ListParagraph"/>
+        <w:numPr>
+          <w:ilvl w:val="2"/>
+          <w:numId w:val="3"/>
+        </w:numPr>
+        <w:spacing w:after="0"/>
+      </w:pPr>
+      <w:r>
+        <w:t>Mission Events are parsed</w:t>
+      </w:r>
+    </w:p>
+    <w:p>
+      <w:pPr>
+        <w:pStyle w:val="ListParagraph"/>
+        <w:numPr>
+          <w:ilvl w:val="2"/>
+          <w:numId w:val="3"/>
+        </w:numPr>
+        <w:spacing w:after="0"/>
+      </w:pPr>
+      <w:r>
+        <w:t>Releases are parsed</w:t>
+      </w:r>
+    </w:p>
+    <w:p>
+      <w:pPr>
+        <w:pStyle w:val="ListParagraph"/>
+        <w:numPr>
+          <w:ilvl w:val="3"/>
+          <w:numId w:val="3"/>
+        </w:numPr>
+        <w:spacing w:after="0"/>
+      </w:pPr>
+      <w:r>
+        <w:t>Most likely issue is release fields are not available and throwing error</w:t>
+      </w:r>
+    </w:p>
+    <w:p>
+      <w:pPr>
+        <w:pStyle w:val="ListParagraph"/>
+        <w:numPr>
+          <w:ilvl w:val="1"/>
+          <w:numId w:val="3"/>
+        </w:numPr>
+        <w:spacing w:after="0"/>
+      </w:pPr>
+      <w:r>
+        <w:t>80-90%</w:t>
+      </w:r>
+    </w:p>
+    <w:p>
+      <w:pPr>
+        <w:pStyle w:val="ListParagraph"/>
+        <w:numPr>
+          <w:ilvl w:val="2"/>
+          <w:numId w:val="3"/>
+        </w:numPr>
+        <w:spacing w:after="0"/>
+      </w:pPr>
+      <w:r>
+        <w:t xml:space="preserve">Releases are paired to </w:t>
+      </w:r>
+      <w:r>
+        <w:t>their</w:t>
+      </w:r>
+      <w:r>
+        <w:t xml:space="preserve"> Mission Events since not all data is logged in just the release</w:t>
+      </w:r>
+    </w:p>
+    <w:p>
+      <w:pPr>
+        <w:pStyle w:val="ListParagraph"/>
+        <w:numPr>
+          <w:ilvl w:val="3"/>
+          <w:numId w:val="3"/>
+        </w:numPr>
+        <w:spacing w:after="0"/>
+      </w:pPr>
+      <w:r>
+        <w:t>GWD causes some issues since it has fields that don't exist in other weapon releases</w:t>
+      </w:r>
+    </w:p>
+    <w:p>
+      <w:pPr>
+        <w:pStyle w:val="ListParagraph"/>
+        <w:numPr>
+          <w:ilvl w:val="2"/>
+          <w:numId w:val="3"/>
+        </w:numPr>
+        <w:spacing w:after="0"/>
+      </w:pPr>
+      <w:r>
+        <w:t>All the different weapon types are combined into one</w:t>
+      </w:r>
+    </w:p>
+    <w:p>
+      <w:pPr>
+        <w:pStyle w:val="ListParagraph"/>
+        <w:numPr>
+          <w:ilvl w:val="2"/>
+          <w:numId w:val="3"/>
+        </w:numPr>
+        <w:spacing w:after="0"/>
+      </w:pPr>
+      <w:r>
+        <w:t>Excel file is created and tabs created</w:t>
+      </w:r>
+    </w:p>
+    <w:p>
+      <w:pPr>
+        <w:pStyle w:val="ListParagraph"/>
+        <w:spacing w:after="0"/>
+      </w:pPr>
+    </w:p>
+    <w:p>
+      <w:pPr>
+        <w:pStyle w:val="ListParagraph"/>
+        <w:numPr>
+          <w:ilvl w:val="0"/>
+          <w:numId w:val="3"/>
+        </w:numPr>
+        <w:spacing w:after="0"/>
+      </w:pPr>
+      <w:r>
+        <w:t>Send:</w:t>
+      </w:r>
+    </w:p>
+    <w:p>
+      <w:pPr>
+        <w:pStyle w:val="ListParagraph"/>
+        <w:numPr>
+          <w:ilvl w:val="1"/>
+          <w:numId w:val="3"/>
+        </w:numPr>
+        <w:spacing w:after="0"/>
+      </w:pPr>
+      <w:r>
+        <w:t>Text file and Excel Card</w:t>
+      </w:r>
+    </w:p>
+    <w:p>
+      <w:pPr>
+        <w:spacing w:after="0"/>
+      </w:pPr>
+    </w:p>
+    <w:p>
+      <w:pPr>
+        <w:spacing w:after="0"/>
+      </w:pPr>
+    </w:p>
+    <w:p>
+      <w:pPr>
+        <w:spacing w:after="0"/>
+      </w:pPr>
+      <w:r>
+        <w:t>Changelog 0.3</w:t>
       </w:r>
     </w:p>
     <w:p>
@@ -58,7 +336,7 @@
         <w:spacing w:after="0"/>
       </w:pPr>
       <w:r>
-        <w:t>Fixed loading last mission from FDR</w:t>
+        <w:t xml:space="preserve">Fixed stuck loading at 90% </w:t>
       </w:r>
     </w:p>
     <w:p>
@@ -71,7 +349,7 @@
         <w:spacing w:after="0"/>
       </w:pPr>
       <w:r>
-        <w:t>MALD/JASSM now show as MALD/MALDJ and 158A and 158B</w:t>
+        <w:t>GPS File checkbox</w:t>
       </w:r>
     </w:p>
     <w:p>
@@ -84,6 +362,58 @@
         <w:spacing w:after="0"/>
       </w:pPr>
       <w:r>
+        <w:t>Added Mach and combined all speed columns into one</w:t>
+      </w:r>
+    </w:p>
+    <w:p>
+      <w:pPr>
+        <w:spacing w:after="0"/>
+      </w:pPr>
+    </w:p>
+    <w:p>
+      <w:pPr>
+        <w:spacing w:after="0"/>
+      </w:pPr>
+      <w:r>
+        <w:t>Changelog 0.2</w:t>
+      </w:r>
+    </w:p>
+    <w:p>
+      <w:pPr>
+        <w:pStyle w:val="ListParagraph"/>
+        <w:numPr>
+          <w:ilvl w:val="0"/>
+          <w:numId w:val="2"/>
+        </w:numPr>
+        <w:spacing w:after="0"/>
+      </w:pPr>
+      <w:r>
+        <w:t>Fixed loading last mission from FDR</w:t>
+      </w:r>
+    </w:p>
+    <w:p>
+      <w:pPr>
+        <w:pStyle w:val="ListParagraph"/>
+        <w:numPr>
+          <w:ilvl w:val="0"/>
+          <w:numId w:val="2"/>
+        </w:numPr>
+        <w:spacing w:after="0"/>
+      </w:pPr>
+      <w:r>
+        <w:t>MALD/JASSM now show as MALD/MALDJ and 158A and 158B</w:t>
+      </w:r>
+    </w:p>
+    <w:p>
+      <w:pPr>
+        <w:pStyle w:val="ListParagraph"/>
+        <w:numPr>
+          <w:ilvl w:val="0"/>
+          <w:numId w:val="2"/>
+        </w:numPr>
+        <w:spacing w:after="0"/>
+      </w:pPr>
+      <w:r>
         <w:t>JDAM</w:t>
       </w:r>
     </w:p>
@@ -178,15 +508,7 @@
         <w:spacing w:after="0"/>
       </w:pPr>
       <w:r>
-        <w:t xml:space="preserve">Fixed </w:t>
-      </w:r>
-      <w:proofErr w:type="gramStart"/>
-      <w:r>
-        <w:t>In</w:t>
-      </w:r>
-      <w:proofErr w:type="gramEnd"/>
-      <w:r>
-        <w:t xml:space="preserve"> Range and Unachievable LARs for JDAM</w:t>
+        <w:t>Fixed In Range and Unachievable LARs for JDAM</w:t>
       </w:r>
     </w:p>
     <w:p>
@@ -199,6 +521,7 @@
         <w:spacing w:after="0"/>
       </w:pPr>
       <w:r>
+        <w:lastRenderedPageBreak/>
         <w:t>Laser Code shown next to Location Station</w:t>
       </w:r>
     </w:p>
@@ -638,13 +961,8 @@
         </w:numPr>
       </w:pPr>
       <w:r>
-        <w:t xml:space="preserve">Format H DD </w:t>
-      </w:r>
-      <w:proofErr w:type="gramStart"/>
-      <w:r>
-        <w:t>MM.MMMM</w:t>
-      </w:r>
-      <w:proofErr w:type="gramEnd"/>
+        <w:t>Format H DD MM.MMMM</w:t>
+      </w:r>
     </w:p>
     <w:p>
       <w:pPr>
@@ -1134,7 +1452,22 @@
       <w:jc w:val="right"/>
     </w:pPr>
     <w:r>
-      <w:t>5/14/2020</w:t>
+      <w:fldChar w:fldCharType="begin"/>
+    </w:r>
+    <w:r>
+      <w:instrText xml:space="preserve"> DATE \@ "M/d/yyyy" </w:instrText>
+    </w:r>
+    <w:r>
+      <w:fldChar w:fldCharType="separate"/>
+    </w:r>
+    <w:r>
+      <w:rPr>
+        <w:noProof/>
+      </w:rPr>
+      <w:t>5/26/2020</w:t>
+    </w:r>
+    <w:r>
+      <w:fldChar w:fldCharType="end"/>
     </w:r>
     <w:r>
       <w:ptab w:relativeTo="margin" w:alignment="center" w:leader="none"/>
@@ -1265,6 +1598,119 @@
     </w:lvl>
   </w:abstractNum>
   <w:abstractNum w:abstractNumId="1" w15:restartNumberingAfterBreak="0">
+    <w:nsid w:val="3FE90315"/>
+    <w:multiLevelType w:val="hybridMultilevel"/>
+    <w:tmpl w:val="F2B48C86"/>
+    <w:lvl w:ilvl="0" w:tplc="04090001">
+      <w:start w:val="1"/>
+      <w:numFmt w:val="bullet"/>
+      <w:lvlText w:val=""/>
+      <w:lvlJc w:val="left"/>
+      <w:pPr>
+        <w:ind w:left="720" w:hanging="360"/>
+      </w:pPr>
+      <w:rPr>
+        <w:rFonts w:ascii="Symbol" w:hAnsi="Symbol" w:hint="default"/>
+      </w:rPr>
+    </w:lvl>
+    <w:lvl w:ilvl="1" w:tplc="04090003">
+      <w:start w:val="1"/>
+      <w:numFmt w:val="bullet"/>
+      <w:lvlText w:val="o"/>
+      <w:lvlJc w:val="left"/>
+      <w:pPr>
+        <w:ind w:left="1440" w:hanging="360"/>
+      </w:pPr>
+      <w:rPr>
+        <w:rFonts w:ascii="Courier New" w:hAnsi="Courier New" w:cs="Courier New" w:hint="default"/>
+      </w:rPr>
+    </w:lvl>
+    <w:lvl w:ilvl="2" w:tplc="04090005">
+      <w:start w:val="1"/>
+      <w:numFmt w:val="bullet"/>
+      <w:lvlText w:val=""/>
+      <w:lvlJc w:val="left"/>
+      <w:pPr>
+        <w:ind w:left="2160" w:hanging="360"/>
+      </w:pPr>
+      <w:rPr>
+        <w:rFonts w:ascii="Wingdings" w:hAnsi="Wingdings" w:hint="default"/>
+      </w:rPr>
+    </w:lvl>
+    <w:lvl w:ilvl="3" w:tplc="04090001">
+      <w:start w:val="1"/>
+      <w:numFmt w:val="bullet"/>
+      <w:lvlText w:val=""/>
+      <w:lvlJc w:val="left"/>
+      <w:pPr>
+        <w:ind w:left="2880" w:hanging="360"/>
+      </w:pPr>
+      <w:rPr>
+        <w:rFonts w:ascii="Symbol" w:hAnsi="Symbol" w:hint="default"/>
+      </w:rPr>
+    </w:lvl>
+    <w:lvl w:ilvl="4" w:tplc="04090003" w:tentative="1">
+      <w:start w:val="1"/>
+      <w:numFmt w:val="bullet"/>
+      <w:lvlText w:val="o"/>
+      <w:lvlJc w:val="left"/>
+      <w:pPr>
+        <w:ind w:left="3600" w:hanging="360"/>
+      </w:pPr>
+      <w:rPr>
+        <w:rFonts w:ascii="Courier New" w:hAnsi="Courier New" w:cs="Courier New" w:hint="default"/>
+      </w:rPr>
+    </w:lvl>
+    <w:lvl w:ilvl="5" w:tplc="04090005" w:tentative="1">
+      <w:start w:val="1"/>
+      <w:numFmt w:val="bullet"/>
+      <w:lvlText w:val=""/>
+      <w:lvlJc w:val="left"/>
+      <w:pPr>
+        <w:ind w:left="4320" w:hanging="360"/>
+      </w:pPr>
+      <w:rPr>
+        <w:rFonts w:ascii="Wingdings" w:hAnsi="Wingdings" w:hint="default"/>
+      </w:rPr>
+    </w:lvl>
+    <w:lvl w:ilvl="6" w:tplc="04090001" w:tentative="1">
+      <w:start w:val="1"/>
+      <w:numFmt w:val="bullet"/>
+      <w:lvlText w:val=""/>
+      <w:lvlJc w:val="left"/>
+      <w:pPr>
+        <w:ind w:left="5040" w:hanging="360"/>
+      </w:pPr>
+      <w:rPr>
+        <w:rFonts w:ascii="Symbol" w:hAnsi="Symbol" w:hint="default"/>
+      </w:rPr>
+    </w:lvl>
+    <w:lvl w:ilvl="7" w:tplc="04090003" w:tentative="1">
+      <w:start w:val="1"/>
+      <w:numFmt w:val="bullet"/>
+      <w:lvlText w:val="o"/>
+      <w:lvlJc w:val="left"/>
+      <w:pPr>
+        <w:ind w:left="5760" w:hanging="360"/>
+      </w:pPr>
+      <w:rPr>
+        <w:rFonts w:ascii="Courier New" w:hAnsi="Courier New" w:cs="Courier New" w:hint="default"/>
+      </w:rPr>
+    </w:lvl>
+    <w:lvl w:ilvl="8" w:tplc="04090005" w:tentative="1">
+      <w:start w:val="1"/>
+      <w:numFmt w:val="bullet"/>
+      <w:lvlText w:val=""/>
+      <w:lvlJc w:val="left"/>
+      <w:pPr>
+        <w:ind w:left="6480" w:hanging="360"/>
+      </w:pPr>
+      <w:rPr>
+        <w:rFonts w:ascii="Wingdings" w:hAnsi="Wingdings" w:hint="default"/>
+      </w:rPr>
+    </w:lvl>
+  </w:abstractNum>
+  <w:abstractNum w:abstractNumId="2" w15:restartNumberingAfterBreak="0">
     <w:nsid w:val="40147424"/>
     <w:multiLevelType w:val="hybridMultilevel"/>
     <w:tmpl w:val="C01800E6"/>
@@ -1351,10 +1797,13 @@
     </w:lvl>
   </w:abstractNum>
   <w:num w:numId="1">
-    <w:abstractNumId w:val="1"/>
+    <w:abstractNumId w:val="2"/>
   </w:num>
   <w:num w:numId="2">
     <w:abstractNumId w:val="0"/>
+  </w:num>
+  <w:num w:numId="3">
+    <w:abstractNumId w:val="1"/>
   </w:num>
 </w:numbering>
 </file>
@@ -1840,6 +2289,36 @@
     <w:uiPriority w:val="99"/>
     <w:rsid w:val="000E0860"/>
   </w:style>
+  <w:style w:type="paragraph" w:styleId="BalloonText">
+    <w:name w:val="Balloon Text"/>
+    <w:basedOn w:val="Normal"/>
+    <w:link w:val="BalloonTextChar"/>
+    <w:uiPriority w:val="99"/>
+    <w:semiHidden/>
+    <w:unhideWhenUsed/>
+    <w:rsid w:val="000A45B7"/>
+    <w:pPr>
+      <w:spacing w:after="0" w:line="240" w:lineRule="auto"/>
+    </w:pPr>
+    <w:rPr>
+      <w:rFonts w:ascii="Segoe UI" w:hAnsi="Segoe UI" w:cs="Segoe UI"/>
+      <w:sz w:val="18"/>
+      <w:szCs w:val="18"/>
+    </w:rPr>
+  </w:style>
+  <w:style w:type="character" w:customStyle="1" w:styleId="BalloonTextChar">
+    <w:name w:val="Balloon Text Char"/>
+    <w:basedOn w:val="DefaultParagraphFont"/>
+    <w:link w:val="BalloonText"/>
+    <w:uiPriority w:val="99"/>
+    <w:semiHidden/>
+    <w:rsid w:val="000A45B7"/>
+    <w:rPr>
+      <w:rFonts w:ascii="Segoe UI" w:hAnsi="Segoe UI" w:cs="Segoe UI"/>
+      <w:sz w:val="18"/>
+      <w:szCs w:val="18"/>
+    </w:rPr>
+  </w:style>
 </w:styles>
 </file>
 

</xml_diff>